<commit_message>
Actualizacion de cola y el derivador simbolico
</commit_message>
<xml_diff>
--- a/Algoritmos y Estructuras de Datos/GUIA_2P/guia2estdatabr2025.docx
+++ b/Algoritmos y Estructuras de Datos/GUIA_2P/guia2estdatabr2025.docx
@@ -508,7 +508,7 @@
           <w:lang w:val="es-MX" w:eastAsia="en-US" w:bidi="ar-SA"/>
           <w14:ligatures w14:val="standardContextual"/>
         </w:rPr>
-        <w:t>6</w:t>
+        <w:t>9</w:t>
       </w:r>
       <w:r>
         <w:rPr>
@@ -2559,6 +2559,9 @@
           <w:p>
             <w:pPr>
               <w:pStyle w:val="Contenidodelatabla"/>
+              <w:rPr>
+                <w:lang w:val="es-MX"/>
+              </w:rPr>
             </w:pPr>
             <w:r>
               <w:rPr>
@@ -2574,6 +2577,7 @@
                 <w:color w:val="000000"/>
                 <w:sz w:val="28"/>
                 <w:szCs w:val="28"/>
+                <w:lang w:val="es-MX"/>
               </w:rPr>
               <w:t>(*cola)-&gt;sig = p;</w:t>
             </w:r>
@@ -2591,6 +2595,7 @@
                 <w:color w:val="000000"/>
                 <w:sz w:val="28"/>
                 <w:szCs w:val="28"/>
+                <w:lang w:val="es-MX"/>
               </w:rPr>
               <w:t xml:space="preserve">  </w:t>
             </w:r>

</xml_diff>